<commit_message>
Cambios e implementaciones adicionales
</commit_message>
<xml_diff>
--- a/ProyectosDocx/2025-20/N1/Log.docx
+++ b/ProyectosDocx/2025-20/N1/Log.docx
@@ -842,18 +842,19 @@
     <w:link w:val="Ttulo1Car"/>
     <w:uiPriority w:val="9"/>
     <w:qFormat/>
-    <w:rsid w:val="002F7F23"/>
+    <w:rsid w:val="0085271C"/>
     <w:pPr>
       <w:keepNext/>
       <w:keepLines/>
-      <w:spacing w:after="80" w:before="360"/>
+      <w:spacing w:after="120" w:before="120"/>
+      <w:jc w:val="center"/>
       <w:outlineLvl w:val="0"/>
     </w:pPr>
     <w:rPr>
-      <w:rFonts w:ascii="Times New Roman" w:cstheme="majorBidi" w:eastAsiaTheme="majorEastAsia" w:hAnsi="Times New Roman"/>
+      <w:rFonts w:ascii="Montserrat Medium" w:cstheme="majorBidi" w:eastAsiaTheme="majorEastAsia" w:hAnsi="Montserrat Medium"/>
       <w:b/>
-      <w:color w:themeColor="accent2" w:themeShade="BF" w:val="BF4E14"/>
-      <w:sz w:val="40"/>
+      <w:color w:themeColor="text1" w:val="000000"/>
+      <w:sz w:val="36"/>
       <w:szCs w:val="40"/>
     </w:rPr>
   </w:style>
@@ -863,19 +864,19 @@
     <w:next w:val="Textoindependiente"/>
     <w:link w:val="Ttulo2Car"/>
     <w:uiPriority w:val="9"/>
-    <w:semiHidden/>
     <w:unhideWhenUsed/>
     <w:qFormat/>
-    <w:rsid w:val="00A10FD9"/>
+    <w:rsid w:val="0085271C"/>
     <w:pPr>
       <w:keepNext/>
       <w:keepLines/>
-      <w:spacing w:after="80" w:before="160"/>
+      <w:spacing w:after="120" w:before="120"/>
       <w:outlineLvl w:val="1"/>
     </w:pPr>
     <w:rPr>
-      <w:rFonts w:asciiTheme="majorHAnsi" w:cstheme="majorBidi" w:eastAsiaTheme="majorEastAsia" w:hAnsiTheme="majorHAnsi"/>
-      <w:color w:themeColor="accent1" w:themeShade="BF" w:val="0F4761"/>
+      <w:rFonts w:ascii="Montserrat Medium" w:cstheme="majorBidi" w:eastAsiaTheme="majorEastAsia" w:hAnsi="Montserrat Medium"/>
+      <w:b/>
+      <w:color w:themeColor="text1" w:val="000000"/>
       <w:sz w:val="32"/>
       <w:szCs w:val="32"/>
     </w:rPr>
@@ -889,16 +890,17 @@
     <w:semiHidden/>
     <w:unhideWhenUsed/>
     <w:qFormat/>
-    <w:rsid w:val="00A10FD9"/>
+    <w:rsid w:val="0085271C"/>
     <w:pPr>
       <w:keepNext/>
       <w:keepLines/>
-      <w:spacing w:after="80" w:before="160"/>
+      <w:spacing w:after="120" w:before="120"/>
       <w:outlineLvl w:val="2"/>
     </w:pPr>
     <w:rPr>
-      <w:rFonts w:cstheme="majorBidi" w:eastAsiaTheme="majorEastAsia"/>
-      <w:color w:themeColor="accent1" w:themeShade="BF" w:val="0F4761"/>
+      <w:rFonts w:ascii="Montserrat Medium" w:cstheme="majorBidi" w:eastAsiaTheme="majorEastAsia" w:hAnsi="Montserrat Medium"/>
+      <w:b/>
+      <w:color w:themeColor="text1" w:val="000000"/>
       <w:sz w:val="28"/>
       <w:szCs w:val="28"/>
     </w:rPr>
@@ -912,18 +914,18 @@
     <w:semiHidden/>
     <w:unhideWhenUsed/>
     <w:qFormat/>
-    <w:rsid w:val="00A10FD9"/>
+    <w:rsid w:val="0085271C"/>
     <w:pPr>
       <w:keepNext/>
       <w:keepLines/>
-      <w:spacing w:after="40" w:before="80"/>
+      <w:spacing w:after="120" w:before="120"/>
       <w:outlineLvl w:val="3"/>
     </w:pPr>
     <w:rPr>
-      <w:rFonts w:cstheme="majorBidi" w:eastAsiaTheme="majorEastAsia"/>
-      <w:i/>
+      <w:rFonts w:ascii="Montserrat Medium" w:cstheme="majorBidi" w:eastAsiaTheme="majorEastAsia" w:hAnsi="Montserrat Medium"/>
+      <w:b/>
       <w:iCs/>
-      <w:color w:themeColor="accent1" w:themeShade="BF" w:val="0F4761"/>
+      <w:color w:themeColor="text1" w:val="000000"/>
     </w:rPr>
   </w:style>
   <w:style w:styleId="Ttulo5" w:type="paragraph">
@@ -935,7 +937,7 @@
     <w:semiHidden/>
     <w:unhideWhenUsed/>
     <w:qFormat/>
-    <w:rsid w:val="00A10FD9"/>
+    <w:rsid w:val="00D97706"/>
     <w:pPr>
       <w:keepNext/>
       <w:keepLines/>
@@ -943,8 +945,8 @@
       <w:outlineLvl w:val="4"/>
     </w:pPr>
     <w:rPr>
-      <w:rFonts w:cstheme="majorBidi" w:eastAsiaTheme="majorEastAsia"/>
-      <w:color w:themeColor="accent1" w:themeShade="BF" w:val="0F4761"/>
+      <w:rFonts w:ascii="Montserrat Medium" w:cstheme="majorBidi" w:eastAsiaTheme="majorEastAsia" w:hAnsi="Montserrat Medium"/>
+      <w:color w:themeColor="text1" w:val="000000"/>
     </w:rPr>
   </w:style>
   <w:style w:styleId="Ttulo6" w:type="paragraph">
@@ -956,7 +958,7 @@
     <w:semiHidden/>
     <w:unhideWhenUsed/>
     <w:qFormat/>
-    <w:rsid w:val="00A10FD9"/>
+    <w:rsid w:val="00D97706"/>
     <w:pPr>
       <w:keepNext/>
       <w:keepLines/>
@@ -964,7 +966,7 @@
       <w:outlineLvl w:val="5"/>
     </w:pPr>
     <w:rPr>
-      <w:rFonts w:cstheme="majorBidi" w:eastAsiaTheme="majorEastAsia"/>
+      <w:rFonts w:ascii="Montserrat Medium" w:cstheme="majorBidi" w:eastAsiaTheme="majorEastAsia" w:hAnsi="Montserrat Medium"/>
       <w:i/>
       <w:iCs/>
       <w:color w:themeColor="text1" w:themeTint="A6" w:val="595959"/>
@@ -1066,15 +1068,20 @@
     <w:name w:val="Body Text"/>
     <w:basedOn w:val="Normal"/>
     <w:qFormat/>
-    <w:pPr>
-      <w:spacing w:after="180" w:before="180"/>
-    </w:pPr>
+    <w:rsid w:val="0085271C"/>
+    <w:pPr>
+      <w:spacing w:after="120" w:before="120"/>
+    </w:pPr>
+    <w:rPr>
+      <w:rFonts w:ascii="Tenorite" w:hAnsi="Tenorite"/>
+    </w:rPr>
   </w:style>
   <w:style w:customStyle="1" w:styleId="FirstParagraph" w:type="paragraph">
     <w:name w:val="First Paragraph"/>
     <w:basedOn w:val="Textoindependiente"/>
     <w:next w:val="Textoindependiente"/>
     <w:qFormat/>
+    <w:rsid w:val="0085271C"/>
   </w:style>
   <w:style w:customStyle="1" w:styleId="Compact" w:type="paragraph">
     <w:name w:val="Compact"/>
@@ -1218,12 +1225,12 @@
     <w:basedOn w:val="Fuentedeprrafopredeter"/>
     <w:link w:val="Ttulo1"/>
     <w:uiPriority w:val="9"/>
-    <w:rsid w:val="002F7F23"/>
-    <w:rPr>
-      <w:rFonts w:ascii="Times New Roman" w:cstheme="majorBidi" w:eastAsiaTheme="majorEastAsia" w:hAnsi="Times New Roman"/>
+    <w:rsid w:val="0085271C"/>
+    <w:rPr>
+      <w:rFonts w:ascii="Montserrat Medium" w:cstheme="majorBidi" w:eastAsiaTheme="majorEastAsia" w:hAnsi="Montserrat Medium"/>
       <w:b/>
-      <w:color w:themeColor="accent2" w:themeShade="BF" w:val="BF4E14"/>
-      <w:sz w:val="40"/>
+      <w:color w:themeColor="text1" w:val="000000"/>
+      <w:sz w:val="36"/>
       <w:szCs w:val="40"/>
     </w:rPr>
   </w:style>
@@ -1232,11 +1239,11 @@
     <w:basedOn w:val="Fuentedeprrafopredeter"/>
     <w:link w:val="Ttulo2"/>
     <w:uiPriority w:val="9"/>
-    <w:semiHidden/>
-    <w:rsid w:val="00A10FD9"/>
-    <w:rPr>
-      <w:rFonts w:asciiTheme="majorHAnsi" w:cstheme="majorBidi" w:eastAsiaTheme="majorEastAsia" w:hAnsiTheme="majorHAnsi"/>
-      <w:color w:themeColor="accent1" w:themeShade="BF" w:val="0F4761"/>
+    <w:rsid w:val="0085271C"/>
+    <w:rPr>
+      <w:rFonts w:ascii="Montserrat Medium" w:cstheme="majorBidi" w:eastAsiaTheme="majorEastAsia" w:hAnsi="Montserrat Medium"/>
+      <w:b/>
+      <w:color w:themeColor="text1" w:val="000000"/>
       <w:sz w:val="32"/>
       <w:szCs w:val="32"/>
     </w:rPr>
@@ -1247,10 +1254,11 @@
     <w:link w:val="Ttulo3"/>
     <w:uiPriority w:val="9"/>
     <w:semiHidden/>
-    <w:rsid w:val="00A10FD9"/>
-    <w:rPr>
-      <w:rFonts w:cstheme="majorBidi" w:eastAsiaTheme="majorEastAsia"/>
-      <w:color w:themeColor="accent1" w:themeShade="BF" w:val="0F4761"/>
+    <w:rsid w:val="0085271C"/>
+    <w:rPr>
+      <w:rFonts w:ascii="Montserrat Medium" w:cstheme="majorBidi" w:eastAsiaTheme="majorEastAsia" w:hAnsi="Montserrat Medium"/>
+      <w:b/>
+      <w:color w:themeColor="text1" w:val="000000"/>
       <w:sz w:val="28"/>
       <w:szCs w:val="28"/>
     </w:rPr>
@@ -1261,12 +1269,12 @@
     <w:link w:val="Ttulo4"/>
     <w:uiPriority w:val="9"/>
     <w:semiHidden/>
-    <w:rsid w:val="00A10FD9"/>
-    <w:rPr>
-      <w:rFonts w:cstheme="majorBidi" w:eastAsiaTheme="majorEastAsia"/>
-      <w:i/>
+    <w:rsid w:val="0085271C"/>
+    <w:rPr>
+      <w:rFonts w:ascii="Montserrat Medium" w:cstheme="majorBidi" w:eastAsiaTheme="majorEastAsia" w:hAnsi="Montserrat Medium"/>
+      <w:b/>
       <w:iCs/>
-      <w:color w:themeColor="accent1" w:themeShade="BF" w:val="0F4761"/>
+      <w:color w:themeColor="text1" w:val="000000"/>
     </w:rPr>
   </w:style>
   <w:style w:customStyle="1" w:styleId="Ttulo5Car" w:type="character">
@@ -1275,10 +1283,10 @@
     <w:link w:val="Ttulo5"/>
     <w:uiPriority w:val="9"/>
     <w:semiHidden/>
-    <w:rsid w:val="00A10FD9"/>
-    <w:rPr>
-      <w:rFonts w:cstheme="majorBidi" w:eastAsiaTheme="majorEastAsia"/>
-      <w:color w:themeColor="accent1" w:themeShade="BF" w:val="0F4761"/>
+    <w:rsid w:val="00D97706"/>
+    <w:rPr>
+      <w:rFonts w:ascii="Montserrat Medium" w:cstheme="majorBidi" w:eastAsiaTheme="majorEastAsia" w:hAnsi="Montserrat Medium"/>
+      <w:color w:themeColor="text1" w:val="000000"/>
     </w:rPr>
   </w:style>
   <w:style w:customStyle="1" w:styleId="Ttulo6Car" w:type="character">
@@ -1287,9 +1295,9 @@
     <w:link w:val="Ttulo6"/>
     <w:uiPriority w:val="9"/>
     <w:semiHidden/>
-    <w:rsid w:val="00A10FD9"/>
-    <w:rPr>
-      <w:rFonts w:cstheme="majorBidi" w:eastAsiaTheme="majorEastAsia"/>
+    <w:rsid w:val="00D97706"/>
+    <w:rPr>
+      <w:rFonts w:ascii="Montserrat Medium" w:cstheme="majorBidi" w:eastAsiaTheme="majorEastAsia" w:hAnsi="Montserrat Medium"/>
       <w:i/>
       <w:iCs/>
       <w:color w:themeColor="text1" w:themeTint="A6" w:val="595959"/>
@@ -1366,17 +1374,20 @@
   </w:style>
   <w:style w:customStyle="1" w:styleId="Table" w:type="table">
     <w:name w:val="Table"/>
+    <w:basedOn w:val="Tablanormal"/>
     <w:semiHidden/>
     <w:unhideWhenUsed/>
     <w:qFormat/>
+    <w:rsid w:val="00133973"/>
     <w:tblPr>
-      <w:tblInd w:type="dxa" w:w="0"/>
-      <w:tblCellMar>
-        <w:top w:type="dxa" w:w="0"/>
-        <w:left w:type="dxa" w:w="108"/>
-        <w:bottom w:type="dxa" w:w="0"/>
-        <w:right w:type="dxa" w:w="108"/>
-      </w:tblCellMar>
+      <w:tblBorders>
+        <w:top w:color="auto" w:space="0" w:sz="4" w:val="single"/>
+        <w:left w:color="auto" w:space="0" w:sz="4" w:val="single"/>
+        <w:bottom w:color="auto" w:space="0" w:sz="4" w:val="single"/>
+        <w:right w:color="auto" w:space="0" w:sz="4" w:val="single"/>
+        <w:insideH w:color="auto" w:space="0" w:sz="4" w:val="single"/>
+        <w:insideV w:color="auto" w:space="0" w:sz="4" w:val="single"/>
+      </w:tblBorders>
     </w:tblPr>
     <w:tblStylePr w:type="firstRow">
       <w:tblPr>
@@ -1788,6 +1799,15 @@
     <w:rPr>
       <w:rFonts w:ascii="Consolas" w:hAnsi="Consolas"/>
       <w:sz w:val="22"/>
+    </w:rPr>
+  </w:style>
+  <w:style w:styleId="CitaHTML" w:type="character">
+    <w:name w:val="HTML Cite"/>
+    <w:basedOn w:val="Fuentedeprrafopredeter"/>
+    <w:rsid w:val="00D97706"/>
+    <w:rPr>
+      <w:i/>
+      <w:iCs/>
     </w:rPr>
   </w:style>
 </w:styles>

</xml_diff>